<commit_message>
Started working on project proposal text
</commit_message>
<xml_diff>
--- a/final-project/final-project-proposal.docx
+++ b/final-project/final-project-proposal.docx
@@ -7,21 +7,8 @@
         <w:t>Videos</w:t>
       </w:r>
       <w:r>
-        <w:t xml:space="preserve"> – creating a video about </w:t>
-      </w:r>
-      <w:proofErr w:type="spellStart"/>
-      <w:r>
-        <w:t>Youtube</w:t>
-      </w:r>
-      <w:proofErr w:type="spellEnd"/>
-      <w:r>
-        <w:t xml:space="preserve"> culture </w:t>
-      </w:r>
-      <w:proofErr w:type="gramStart"/>
-      <w:r>
-        <w:t>history</w:t>
-      </w:r>
-      <w:proofErr w:type="gramEnd"/>
+        <w:t xml:space="preserve"> – creating a video about Youtube culture history</w:t>
+      </w:r>
     </w:p>
     <w:p>
       <w:hyperlink r:id="rId4" w:history="1">
@@ -29,43 +16,19 @@
           <w:rPr>
             <w:rStyle w:val="Hyperlink"/>
           </w:rPr>
-          <w:t>https://www.kaggle.com/dat</w:t>
-        </w:r>
-        <w:r>
-          <w:rPr>
-            <w:rStyle w:val="Hyperlink"/>
-          </w:rPr>
-          <w:t>a</w:t>
-        </w:r>
-        <w:r>
-          <w:rPr>
-            <w:rStyle w:val="Hyperlink"/>
-          </w:rPr>
-          <w:t>sets/rajatrc1705/yout</w:t>
-        </w:r>
-        <w:r>
-          <w:rPr>
-            <w:rStyle w:val="Hyperlink"/>
-          </w:rPr>
-          <w:t>u</w:t>
-        </w:r>
-        <w:r>
-          <w:rPr>
-            <w:rStyle w:val="Hyperlink"/>
-          </w:rPr>
-          <w:t>be-videos-da</w:t>
-        </w:r>
-        <w:r>
-          <w:rPr>
-            <w:rStyle w:val="Hyperlink"/>
-          </w:rPr>
-          <w:t>t</w:t>
-        </w:r>
-        <w:r>
-          <w:rPr>
-            <w:rStyle w:val="Hyperlink"/>
-          </w:rPr>
-          <w:t>aset</w:t>
+          <w:t>https://www.kaggle.com/datasets/rajatrc1705/youtub</w:t>
+        </w:r>
+        <w:r>
+          <w:rPr>
+            <w:rStyle w:val="Hyperlink"/>
+          </w:rPr>
+          <w:t>e</w:t>
+        </w:r>
+        <w:r>
+          <w:rPr>
+            <w:rStyle w:val="Hyperlink"/>
+          </w:rPr>
+          <w:t>-videos-dataset</w:t>
         </w:r>
       </w:hyperlink>
       <w:r>
@@ -78,19 +41,7 @@
           <w:rPr>
             <w:rStyle w:val="Hyperlink"/>
           </w:rPr>
-          <w:t>https://www.kaggle.com/datasets/dat</w:t>
-        </w:r>
-        <w:r>
-          <w:rPr>
-            <w:rStyle w:val="Hyperlink"/>
-          </w:rPr>
-          <w:t>a</w:t>
-        </w:r>
-        <w:r>
-          <w:rPr>
-            <w:rStyle w:val="Hyperlink"/>
-          </w:rPr>
-          <w:t>snaek/youtube-new</w:t>
+          <w:t>https://www.kaggle.com/datasets/datasnaek/youtube-new</w:t>
         </w:r>
       </w:hyperlink>
       <w:r>
@@ -103,19 +54,7 @@
           <w:rPr>
             <w:rStyle w:val="Hyperlink"/>
           </w:rPr>
-          <w:t>https://www.kaggle.com/datasets/anushabellam/trending-vide</w:t>
-        </w:r>
-        <w:r>
-          <w:rPr>
-            <w:rStyle w:val="Hyperlink"/>
-          </w:rPr>
-          <w:t>o</w:t>
-        </w:r>
-        <w:r>
-          <w:rPr>
-            <w:rStyle w:val="Hyperlink"/>
-          </w:rPr>
-          <w:t>s-on-youtube</w:t>
+          <w:t>https://www.kaggle.com/datasets/anushabellam/trending-videos-on-youtube</w:t>
         </w:r>
       </w:hyperlink>
       <w:r>
@@ -141,19 +80,7 @@
           <w:rPr>
             <w:rStyle w:val="Hyperlink"/>
           </w:rPr>
-          <w:t>https://www.kaggle.com/datase</w:t>
-        </w:r>
-        <w:r>
-          <w:rPr>
-            <w:rStyle w:val="Hyperlink"/>
-          </w:rPr>
-          <w:t>t</w:t>
-        </w:r>
-        <w:r>
-          <w:rPr>
-            <w:rStyle w:val="Hyperlink"/>
-          </w:rPr>
-          <w:t>s/rsrishav/youtube-trending-video-dataset</w:t>
+          <w:t>https://www.kaggle.com/datasets/rsrishav/youtube-trending-video-dataset</w:t>
         </w:r>
       </w:hyperlink>
       <w:r>
@@ -166,19 +93,7 @@
           <w:rPr>
             <w:rStyle w:val="Hyperlink"/>
           </w:rPr>
-          <w:t>https://www.kaggle.com/datasets/thede</w:t>
-        </w:r>
-        <w:r>
-          <w:rPr>
-            <w:rStyle w:val="Hyperlink"/>
-          </w:rPr>
-          <w:t>v</w:t>
-        </w:r>
-        <w:r>
-          <w:rPr>
-            <w:rStyle w:val="Hyperlink"/>
-          </w:rPr>
-          <w:t>astator/revealing-insights-from-youtube-video-and-channe</w:t>
+          <w:t>https://www.kaggle.com/datasets/thedevastator/revealing-insights-from-youtube-video-and-channe</w:t>
         </w:r>
       </w:hyperlink>
       <w:r>
@@ -191,19 +106,7 @@
           <w:rPr>
             <w:rStyle w:val="Hyperlink"/>
           </w:rPr>
-          <w:t>https://www.kaggle.com/datasets/datasnaek/</w:t>
-        </w:r>
-        <w:r>
-          <w:rPr>
-            <w:rStyle w:val="Hyperlink"/>
-          </w:rPr>
-          <w:t>y</w:t>
-        </w:r>
-        <w:r>
-          <w:rPr>
-            <w:rStyle w:val="Hyperlink"/>
-          </w:rPr>
-          <w:t>outube</w:t>
+          <w:t>https://www.kaggle.com/datasets/datasnaek/youtube</w:t>
         </w:r>
       </w:hyperlink>
       <w:r>
@@ -242,19 +145,7 @@
           <w:rPr>
             <w:rStyle w:val="Hyperlink"/>
           </w:rPr>
-          <w:t>https://www.kaggle.com/datasets/japkeeratsingh/youtub</w:t>
-        </w:r>
-        <w:r>
-          <w:rPr>
-            <w:rStyle w:val="Hyperlink"/>
-          </w:rPr>
-          <w:t>e</w:t>
-        </w:r>
-        <w:r>
-          <w:rPr>
-            <w:rStyle w:val="Hyperlink"/>
-          </w:rPr>
-          <w:t>-videos-and-the-comments</w:t>
+          <w:t>https://www.kaggle.com/datasets/japkeeratsingh/youtube-videos-and-the-comments</w:t>
         </w:r>
       </w:hyperlink>
       <w:r>
@@ -267,19 +158,7 @@
           <w:rPr>
             <w:rStyle w:val="Hyperlink"/>
           </w:rPr>
-          <w:t>https://www.kaggle.com/datasets/die</w:t>
-        </w:r>
-        <w:r>
-          <w:rPr>
-            <w:rStyle w:val="Hyperlink"/>
-          </w:rPr>
-          <w:t>9</w:t>
-        </w:r>
-        <w:r>
-          <w:rPr>
-            <w:rStyle w:val="Hyperlink"/>
-          </w:rPr>
-          <w:t>origephit/youtube-trending-videos-in-mediterranean-countries</w:t>
+          <w:t>https://www.kaggle.com/datasets/die9origephit/youtube-trending-videos-in-mediterranean-countries</w:t>
         </w:r>
       </w:hyperlink>
       <w:r>
@@ -292,19 +171,7 @@
           <w:rPr>
             <w:rStyle w:val="Hyperlink"/>
           </w:rPr>
-          <w:t>https://www.kaggle.com/datasets/thedevastator/</w:t>
-        </w:r>
-        <w:r>
-          <w:rPr>
-            <w:rStyle w:val="Hyperlink"/>
-          </w:rPr>
-          <w:t>y</w:t>
-        </w:r>
-        <w:r>
-          <w:rPr>
-            <w:rStyle w:val="Hyperlink"/>
-          </w:rPr>
-          <w:t>outube-quality-videos-classification</w:t>
+          <w:t>https://www.kaggle.com/datasets/thedevastator/youtube-quality-videos-classification</w:t>
         </w:r>
       </w:hyperlink>
       <w:r>
@@ -317,19 +184,7 @@
           <w:rPr>
             <w:rStyle w:val="Hyperlink"/>
           </w:rPr>
-          <w:t>https://www.kaggle.com/datasets/demko1/youtube-oldest-vid</w:t>
-        </w:r>
-        <w:r>
-          <w:rPr>
-            <w:rStyle w:val="Hyperlink"/>
-          </w:rPr>
-          <w:t>e</w:t>
-        </w:r>
-        <w:r>
-          <w:rPr>
-            <w:rStyle w:val="Hyperlink"/>
-          </w:rPr>
-          <w:t>os2005-dataset</w:t>
+          <w:t>https://www.kaggle.com/datasets/demko1/youtube-oldest-videos2005-dataset</w:t>
         </w:r>
       </w:hyperlink>
       <w:r>
@@ -368,19 +223,7 @@
           <w:rPr>
             <w:rStyle w:val="Hyperlink"/>
           </w:rPr>
-          <w:t>https://www.kaggle.com/datasets/rahulanand</w:t>
-        </w:r>
-        <w:r>
-          <w:rPr>
-            <w:rStyle w:val="Hyperlink"/>
-          </w:rPr>
-          <w:t>0</w:t>
-        </w:r>
-        <w:r>
-          <w:rPr>
-            <w:rStyle w:val="Hyperlink"/>
-          </w:rPr>
-          <w:t>070/youtubevideodataset</w:t>
+          <w:t>https://www.kaggle.com/datasets/rahulanand0070/youtubevideodataset</w:t>
         </w:r>
       </w:hyperlink>
       <w:r>
@@ -406,19 +249,31 @@
           <w:rPr>
             <w:rStyle w:val="Hyperlink"/>
           </w:rPr>
-          <w:t>https://www.kaggle.com/datasets/jyotmakadiya/top-trending-videos-yo</w:t>
-        </w:r>
-        <w:r>
-          <w:rPr>
-            <w:rStyle w:val="Hyperlink"/>
-          </w:rPr>
-          <w:t>u</w:t>
-        </w:r>
-        <w:r>
-          <w:rPr>
-            <w:rStyle w:val="Hyperlink"/>
-          </w:rPr>
-          <w:t>tube-2021</w:t>
+          <w:t>https://www.kaggle.com/datasets/jyotmakadiya/top-trending-videos-youtube-2021</w:t>
+        </w:r>
+      </w:hyperlink>
+      <w:r>
+        <w:t xml:space="preserve"> </w:t>
+      </w:r>
+    </w:p>
+    <w:p>
+      <w:r>
+        <w:t>Images</w:t>
+      </w:r>
+      <w:r>
+        <w:t xml:space="preserve"> – recreating a new painting based on existing painting images</w:t>
+      </w:r>
+      <w:r>
+        <w:t xml:space="preserve"> changing over time</w:t>
+      </w:r>
+    </w:p>
+    <w:p>
+      <w:hyperlink r:id="rId22" w:history="1">
+        <w:r>
+          <w:rPr>
+            <w:rStyle w:val="Hyperlink"/>
+          </w:rPr>
+          <w:t>https://www.kaggle.com/datasets/thedownhill/art-images-drawings-painting-sculpture-engraving</w:t>
         </w:r>
       </w:hyperlink>
       <w:r>
@@ -431,49 +286,12 @@
       </w:r>
     </w:p>
     <w:p>
-      <w:hyperlink r:id="rId22" w:history="1">
-        <w:r>
-          <w:rPr>
-            <w:rStyle w:val="Hyperlink"/>
-          </w:rPr>
-          <w:t>http://sal</w:t>
-        </w:r>
-        <w:r>
-          <w:rPr>
-            <w:rStyle w:val="Hyperlink"/>
-          </w:rPr>
-          <w:t>a</w:t>
-        </w:r>
-        <w:r>
-          <w:rPr>
-            <w:rStyle w:val="Hyperlink"/>
-          </w:rPr>
-          <w:t>von.com/work/all-the-ways-video/</w:t>
-        </w:r>
-      </w:hyperlink>
-      <w:r>
-        <w:t xml:space="preserve"> </w:t>
-      </w:r>
-    </w:p>
-    <w:p>
       <w:hyperlink r:id="rId23" w:history="1">
         <w:r>
           <w:rPr>
             <w:rStyle w:val="Hyperlink"/>
           </w:rPr>
-          <w:t>http</w:t>
-        </w:r>
-        <w:r>
-          <w:rPr>
-            <w:rStyle w:val="Hyperlink"/>
-          </w:rPr>
-          <w:t>:</w:t>
-        </w:r>
-        <w:r>
-          <w:rPr>
-            <w:rStyle w:val="Hyperlink"/>
-          </w:rPr>
-          <w:t>//www.dfuse.com/particle.html</w:t>
+          <w:t>http://www.dfuse.com/topographies_rio.html</w:t>
         </w:r>
       </w:hyperlink>
       <w:r>
@@ -486,40 +304,9 @@
           <w:rPr>
             <w:rStyle w:val="Hyperlink"/>
           </w:rPr>
-          <w:t>https://mar</w:t>
-        </w:r>
-        <w:r>
-          <w:rPr>
-            <w:rStyle w:val="Hyperlink"/>
-          </w:rPr>
-          <w:t>y</w:t>
-        </w:r>
-        <w:r>
-          <w:rPr>
-            <w:rStyle w:val="Hyperlink"/>
-          </w:rPr>
-          <w:t>flanagan.com/pile-of-secrets/</w:t>
-        </w:r>
-      </w:hyperlink>
-      <w:r>
-        <w:t xml:space="preserve"> </w:t>
-      </w:r>
-    </w:p>
-    <w:p>
-      <w:r>
-        <w:t>Images</w:t>
-      </w:r>
-      <w:r>
-        <w:t xml:space="preserve"> – recreating a new painting based on existing painting images</w:t>
-      </w:r>
-      <w:r>
-        <w:t xml:space="preserve"> changing over </w:t>
-      </w:r>
-      <w:proofErr w:type="gramStart"/>
-      <w:r>
-        <w:t>time</w:t>
-      </w:r>
-      <w:proofErr w:type="gramEnd"/>
+          <w:t>http://salavon.com/work/little-infinity-v-mfah/</w:t>
+        </w:r>
+      </w:hyperlink>
     </w:p>
     <w:p>
       <w:hyperlink r:id="rId25" w:history="1">
@@ -527,19 +314,386 @@
           <w:rPr>
             <w:rStyle w:val="Hyperlink"/>
           </w:rPr>
-          <w:t>https://www.kaggle.com/datasets/thedownhill</w:t>
-        </w:r>
-        <w:r>
-          <w:rPr>
-            <w:rStyle w:val="Hyperlink"/>
-          </w:rPr>
-          <w:t>/</w:t>
-        </w:r>
-        <w:r>
-          <w:rPr>
-            <w:rStyle w:val="Hyperlink"/>
-          </w:rPr>
-          <w:t>art-images-drawings-painting-sculpture-engraving</w:t>
+          <w:t>https://refikanadol.com/works-old/renaissance-dreams-ai-cinema/</w:t>
+        </w:r>
+      </w:hyperlink>
+      <w:r>
+        <w:t xml:space="preserve"> </w:t>
+      </w:r>
+    </w:p>
+    <w:p>
+      <w:r>
+        <w:t>Gender:</w:t>
+      </w:r>
+    </w:p>
+    <w:p>
+      <w:hyperlink r:id="rId26" w:history="1">
+        <w:r>
+          <w:rPr>
+            <w:rStyle w:val="Hyperlink"/>
+          </w:rPr>
+          <w:t>https://paperswithcode.com/dataset/grep-biasir</w:t>
+        </w:r>
+      </w:hyperlink>
+      <w:r>
+        <w:t xml:space="preserve"> </w:t>
+      </w:r>
+    </w:p>
+    <w:p>
+      <w:hyperlink r:id="rId27" w:history="1">
+        <w:r>
+          <w:rPr>
+            <w:rStyle w:val="Hyperlink"/>
+          </w:rPr>
+          <w:t>https://www.kaggle.com/datasets/drobchak1988/tfrecords-gender</w:t>
+        </w:r>
+      </w:hyperlink>
+    </w:p>
+    <w:p>
+      <w:hyperlink r:id="rId28" w:history="1">
+        <w:r>
+          <w:rPr>
+            <w:rStyle w:val="Hyperlink"/>
+          </w:rPr>
+          <w:t>https://www.kaggle.com/datasets/muhammadfahadkhalid/gender-statistics</w:t>
+        </w:r>
+      </w:hyperlink>
+      <w:r>
+        <w:t xml:space="preserve"> </w:t>
+      </w:r>
+    </w:p>
+    <w:p>
+      <w:hyperlink r:id="rId29" w:history="1">
+        <w:r>
+          <w:rPr>
+            <w:rStyle w:val="Hyperlink"/>
+          </w:rPr>
+          <w:t>https://www.kaggle.com/datasets/aliphya/gender-statistics-covering-a-wide-array-of-topics</w:t>
+        </w:r>
+      </w:hyperlink>
+      <w:r>
+        <w:t xml:space="preserve"> </w:t>
+      </w:r>
+    </w:p>
+    <w:p>
+      <w:hyperlink r:id="rId30" w:history="1">
+        <w:r>
+          <w:rPr>
+            <w:rStyle w:val="Hyperlink"/>
+          </w:rPr>
+          <w:t>https://www.kaggle.com/datasets/azminetoushikwasi/gender-statistics-wb</w:t>
+        </w:r>
+      </w:hyperlink>
+      <w:r>
+        <w:t xml:space="preserve"> </w:t>
+      </w:r>
+    </w:p>
+    <w:p>
+      <w:hyperlink r:id="rId31" w:history="1">
+        <w:r>
+          <w:rPr>
+            <w:rStyle w:val="Hyperlink"/>
+          </w:rPr>
+          <w:t>https://www.kaggle.com/datasets/rajkumarpandey02/world-data-of-gender-inequality-index</w:t>
+        </w:r>
+      </w:hyperlink>
+      <w:r>
+        <w:t xml:space="preserve"> </w:t>
+      </w:r>
+    </w:p>
+    <w:p>
+      <w:hyperlink r:id="rId32" w:history="1">
+        <w:r>
+          <w:rPr>
+            <w:rStyle w:val="Hyperlink"/>
+          </w:rPr>
+          <w:t>https://www.kaggle.com/datasets/iamsouravbanerjee/gender-development-index-dataset</w:t>
+        </w:r>
+      </w:hyperlink>
+      <w:r>
+        <w:t xml:space="preserve"> </w:t>
+      </w:r>
+    </w:p>
+    <w:p>
+      <w:hyperlink r:id="rId33" w:history="1">
+        <w:r>
+          <w:rPr>
+            <w:rStyle w:val="Hyperlink"/>
+          </w:rPr>
+          <w:t>https://www.kaggle.com/datasets/hjmjerry/gender-discrimination</w:t>
+        </w:r>
+      </w:hyperlink>
+      <w:r>
+        <w:t xml:space="preserve"> </w:t>
+      </w:r>
+    </w:p>
+    <w:p>
+      <w:hyperlink r:id="rId34" w:history="1">
+        <w:r>
+          <w:rPr>
+            <w:rStyle w:val="Hyperlink"/>
+          </w:rPr>
+          <w:t>https://www.kaggle.com/datasets/thedevastator/uncovering-insights-to-college-majors-and-their</w:t>
+        </w:r>
+      </w:hyperlink>
+      <w:r>
+        <w:t xml:space="preserve"> </w:t>
+      </w:r>
+    </w:p>
+    <w:p>
+      <w:hyperlink r:id="rId35" w:history="1">
+        <w:r>
+          <w:rPr>
+            <w:rStyle w:val="Hyperlink"/>
+          </w:rPr>
+          <w:t>https://paperswithcode.com/dataset/workplace-sexual-harassment</w:t>
+        </w:r>
+      </w:hyperlink>
+      <w:r>
+        <w:t xml:space="preserve"> </w:t>
+      </w:r>
+    </w:p>
+    <w:p>
+      <w:hyperlink r:id="rId36" w:history="1">
+        <w:r>
+          <w:rPr>
+            <w:rStyle w:val="Hyperlink"/>
+          </w:rPr>
+          <w:t>https://www.kaggle.com/datasets/br33sa/gender-representation-in-video-games</w:t>
+        </w:r>
+      </w:hyperlink>
+      <w:r>
+        <w:t xml:space="preserve"> </w:t>
+      </w:r>
+    </w:p>
+    <w:p>
+      <w:hyperlink r:id="rId37" w:history="1">
+        <w:r>
+          <w:rPr>
+            <w:rStyle w:val="Hyperlink"/>
+          </w:rPr>
+          <w:t>https://www.kaggle.com/datasets/tanyajain3108/global-gender-gap-index</w:t>
+        </w:r>
+      </w:hyperlink>
+      <w:r>
+        <w:t xml:space="preserve"> </w:t>
+      </w:r>
+    </w:p>
+    <w:p>
+      <w:hyperlink r:id="rId38" w:history="1">
+        <w:r>
+          <w:rPr>
+            <w:rStyle w:val="Hyperlink"/>
+          </w:rPr>
+          <w:t>https://www.kaggle.com/datasets/mohithsairamreddy/salary-data</w:t>
+        </w:r>
+      </w:hyperlink>
+      <w:r>
+        <w:t xml:space="preserve"> </w:t>
+      </w:r>
+    </w:p>
+    <w:p>
+      <w:hyperlink r:id="rId39" w:history="1">
+        <w:r>
+          <w:rPr>
+            <w:rStyle w:val="Hyperlink"/>
+          </w:rPr>
+          <w:t>https://www.kaggle.com/datasets/psycon/international-gender-statistics</w:t>
+        </w:r>
+      </w:hyperlink>
+      <w:r>
+        <w:t xml:space="preserve"> </w:t>
+      </w:r>
+    </w:p>
+    <w:p>
+      <w:hyperlink r:id="rId40" w:history="1">
+        <w:r>
+          <w:rPr>
+            <w:rStyle w:val="Hyperlink"/>
+          </w:rPr>
+          <w:t>https://www.kaggle.com/datasets/gianinamariapetrascu/gender-pay-gap-europe-2010-2021</w:t>
+        </w:r>
+      </w:hyperlink>
+      <w:r>
+        <w:t xml:space="preserve"> </w:t>
+      </w:r>
+    </w:p>
+    <w:p>
+      <w:hyperlink r:id="rId41" w:history="1">
+        <w:r>
+          <w:rPr>
+            <w:rStyle w:val="Hyperlink"/>
+          </w:rPr>
+          <w:t>https://www.kaggle.com/datasets/salehahmedrony/gender-statistics</w:t>
+        </w:r>
+      </w:hyperlink>
+      <w:r>
+        <w:t xml:space="preserve"> </w:t>
+      </w:r>
+    </w:p>
+    <w:p>
+      <w:hyperlink r:id="rId42" w:history="1">
+        <w:r>
+          <w:rPr>
+            <w:rStyle w:val="Hyperlink"/>
+          </w:rPr>
+          <w:t>https://www.kaggle.com/datasets/konradb/gender-and-diplomatic-representation</w:t>
+        </w:r>
+      </w:hyperlink>
+      <w:r>
+        <w:t xml:space="preserve"> </w:t>
+      </w:r>
+    </w:p>
+    <w:p>
+      <w:hyperlink r:id="rId43" w:history="1">
+        <w:r>
+          <w:rPr>
+            <w:rStyle w:val="Hyperlink"/>
+          </w:rPr>
+          <w:t>https://www.kaggle.com/datasets/mpwolke/cusersmarildownloadsgapcsv</w:t>
+        </w:r>
+      </w:hyperlink>
+      <w:r>
+        <w:t xml:space="preserve"> </w:t>
+      </w:r>
+    </w:p>
+    <w:p>
+      <w:hyperlink r:id="rId44" w:history="1">
+        <w:r>
+          <w:rPr>
+            <w:rStyle w:val="Hyperlink"/>
+          </w:rPr>
+          <w:t>https://www.kaggle.com/datasets/theworldbank/world-gender-statistics</w:t>
+        </w:r>
+      </w:hyperlink>
+      <w:r>
+        <w:t xml:space="preserve"> </w:t>
+      </w:r>
+    </w:p>
+    <w:p>
+      <w:hyperlink r:id="rId45" w:history="1">
+        <w:r>
+          <w:rPr>
+            <w:rStyle w:val="Hyperlink"/>
+          </w:rPr>
+          <w:t>https://www.kaggle.com/datasets/fedesoriano/gender-pay-gap-dataset</w:t>
+        </w:r>
+      </w:hyperlink>
+      <w:r>
+        <w:t xml:space="preserve"> </w:t>
+      </w:r>
+    </w:p>
+    <w:p>
+      <w:hyperlink r:id="rId46" w:history="1">
+        <w:r>
+          <w:rPr>
+            <w:rStyle w:val="Hyperlink"/>
+          </w:rPr>
+          <w:t>https://www.kaggle.com/datasets/jonavery/incomes-by-career-and-gender</w:t>
+        </w:r>
+      </w:hyperlink>
+      <w:r>
+        <w:t xml:space="preserve"> </w:t>
+      </w:r>
+    </w:p>
+    <w:p>
+      <w:hyperlink r:id="rId47" w:history="1">
+        <w:r>
+          <w:rPr>
+            <w:rStyle w:val="Hyperlink"/>
+          </w:rPr>
+          <w:t>https://www.kaggle.com/datasets/gianinamariapetrascu/gender-inequality-index</w:t>
+        </w:r>
+      </w:hyperlink>
+      <w:r>
+        <w:t xml:space="preserve"> </w:t>
+      </w:r>
+    </w:p>
+    <w:p>
+      <w:hyperlink r:id="rId48" w:history="1">
+        <w:r>
+          <w:rPr>
+            <w:rStyle w:val="Hyperlink"/>
+          </w:rPr>
+          <w:t>https://www.kaggle.com/datasets/nilimajauhari/glassdoor-analyze-gender-pay-gap</w:t>
+        </w:r>
+      </w:hyperlink>
+      <w:r>
+        <w:t xml:space="preserve"> </w:t>
+      </w:r>
+    </w:p>
+    <w:p>
+      <w:hyperlink r:id="rId49" w:history="1">
+        <w:r>
+          <w:rPr>
+            <w:rStyle w:val="Hyperlink"/>
+          </w:rPr>
+          <w:t>https://www.kaggle.com/datasets/joebeachcapital/gender-statistics</w:t>
+        </w:r>
+      </w:hyperlink>
+      <w:r>
+        <w:t xml:space="preserve"> </w:t>
+      </w:r>
+    </w:p>
+    <w:p>
+      <w:hyperlink r:id="rId50" w:history="1">
+        <w:r>
+          <w:rPr>
+            <w:rStyle w:val="Hyperlink"/>
+          </w:rPr>
+          <w:t>https://paperswithcode.com/dataset/md-gender</w:t>
+        </w:r>
+      </w:hyperlink>
+      <w:r>
+        <w:t xml:space="preserve"> </w:t>
+      </w:r>
+    </w:p>
+    <w:p>
+      <w:hyperlink r:id="rId51" w:history="1">
+        <w:r>
+          <w:rPr>
+            <w:rStyle w:val="Hyperlink"/>
+          </w:rPr>
+          <w:t>https://www.kaggle.com/datasets/rainey/gender-pay-gap</w:t>
+        </w:r>
+      </w:hyperlink>
+      <w:r>
+        <w:t xml:space="preserve"> </w:t>
+      </w:r>
+    </w:p>
+    <w:p>
+      <w:hyperlink r:id="rId52" w:history="1">
+        <w:r>
+          <w:rPr>
+            <w:rStyle w:val="Hyperlink"/>
+          </w:rPr>
+          <w:t>https://data.world/brigi/metoo</w:t>
+        </w:r>
+      </w:hyperlink>
+      <w:r>
+        <w:t xml:space="preserve"> </w:t>
+      </w:r>
+    </w:p>
+    <w:p>
+      <w:hyperlink r:id="rId53" w:history="1">
+        <w:r>
+          <w:rPr>
+            <w:rStyle w:val="Hyperlink"/>
+          </w:rPr>
+          <w:t>https://www.kaggle.com/datasets/mpwolke/cusersmarildownloadsearningcsv</w:t>
+        </w:r>
+      </w:hyperlink>
+      <w:r>
+        <w:t xml:space="preserve"> </w:t>
+      </w:r>
+    </w:p>
+    <w:p>
+      <w:hyperlink r:id="rId54" w:history="1">
+        <w:r>
+          <w:rPr>
+            <w:rStyle w:val="Hyperlink"/>
+          </w:rPr>
+          <w:t>https://paperswithcode.com/dataset/panc</w:t>
         </w:r>
       </w:hyperlink>
       <w:r>
@@ -552,502 +706,12 @@
       </w:r>
     </w:p>
     <w:p>
-      <w:hyperlink r:id="rId26" w:history="1">
-        <w:r>
-          <w:rPr>
-            <w:rStyle w:val="Hyperlink"/>
-          </w:rPr>
-          <w:t>http://www.dfuse.com/to</w:t>
-        </w:r>
-        <w:r>
-          <w:rPr>
-            <w:rStyle w:val="Hyperlink"/>
-          </w:rPr>
-          <w:t>p</w:t>
-        </w:r>
-        <w:r>
-          <w:rPr>
-            <w:rStyle w:val="Hyperlink"/>
-          </w:rPr>
-          <w:t>ographies_rio.html</w:t>
-        </w:r>
-      </w:hyperlink>
-      <w:r>
-        <w:t xml:space="preserve"> </w:t>
-      </w:r>
-    </w:p>
-    <w:p>
-      <w:hyperlink r:id="rId27" w:history="1">
-        <w:r>
-          <w:rPr>
-            <w:rStyle w:val="Hyperlink"/>
-          </w:rPr>
-          <w:t>http://salavo</w:t>
-        </w:r>
-        <w:r>
-          <w:rPr>
-            <w:rStyle w:val="Hyperlink"/>
-          </w:rPr>
-          <w:t>n</w:t>
-        </w:r>
-        <w:r>
-          <w:rPr>
-            <w:rStyle w:val="Hyperlink"/>
-          </w:rPr>
-          <w:t>.co</w:t>
-        </w:r>
-        <w:r>
-          <w:rPr>
-            <w:rStyle w:val="Hyperlink"/>
-          </w:rPr>
-          <w:t>m</w:t>
-        </w:r>
-        <w:r>
-          <w:rPr>
-            <w:rStyle w:val="Hyperlink"/>
-          </w:rPr>
-          <w:t>/work/little-i</w:t>
-        </w:r>
-        <w:r>
-          <w:rPr>
-            <w:rStyle w:val="Hyperlink"/>
-          </w:rPr>
-          <w:t>n</w:t>
-        </w:r>
-        <w:r>
-          <w:rPr>
-            <w:rStyle w:val="Hyperlink"/>
-          </w:rPr>
-          <w:t>f</w:t>
-        </w:r>
-        <w:r>
-          <w:rPr>
-            <w:rStyle w:val="Hyperlink"/>
-          </w:rPr>
-          <w:t>in</w:t>
-        </w:r>
-        <w:r>
-          <w:rPr>
-            <w:rStyle w:val="Hyperlink"/>
-          </w:rPr>
-          <w:t>i</w:t>
-        </w:r>
-        <w:r>
-          <w:rPr>
-            <w:rStyle w:val="Hyperlink"/>
-          </w:rPr>
-          <w:t>ty-v-mfah/</w:t>
-        </w:r>
-      </w:hyperlink>
-    </w:p>
-    <w:p>
-      <w:hyperlink r:id="rId28" w:history="1">
-        <w:r>
-          <w:rPr>
-            <w:rStyle w:val="Hyperlink"/>
-          </w:rPr>
-          <w:t>https://refikanadol.com/w</w:t>
-        </w:r>
-        <w:r>
-          <w:rPr>
-            <w:rStyle w:val="Hyperlink"/>
-          </w:rPr>
-          <w:t>o</w:t>
-        </w:r>
-        <w:r>
-          <w:rPr>
-            <w:rStyle w:val="Hyperlink"/>
-          </w:rPr>
-          <w:t>rks-old</w:t>
-        </w:r>
-        <w:r>
-          <w:rPr>
-            <w:rStyle w:val="Hyperlink"/>
-          </w:rPr>
-          <w:t>/</w:t>
-        </w:r>
-        <w:r>
-          <w:rPr>
-            <w:rStyle w:val="Hyperlink"/>
-          </w:rPr>
-          <w:t>ren</w:t>
-        </w:r>
-        <w:r>
-          <w:rPr>
-            <w:rStyle w:val="Hyperlink"/>
-          </w:rPr>
-          <w:t>a</w:t>
-        </w:r>
-        <w:r>
-          <w:rPr>
-            <w:rStyle w:val="Hyperlink"/>
-          </w:rPr>
-          <w:t>issance-dreams-ai-cinema/</w:t>
-        </w:r>
-      </w:hyperlink>
-      <w:r>
-        <w:t xml:space="preserve"> </w:t>
-      </w:r>
-    </w:p>
-    <w:p>
-      <w:r>
-        <w:t>Gender:</w:t>
-      </w:r>
-    </w:p>
-    <w:p>
-      <w:hyperlink r:id="rId29" w:history="1">
-        <w:r>
-          <w:rPr>
-            <w:rStyle w:val="Hyperlink"/>
-          </w:rPr>
-          <w:t>https://paperswithcode.com/dataset/grep-biasir</w:t>
-        </w:r>
-      </w:hyperlink>
-      <w:r>
-        <w:t xml:space="preserve"> </w:t>
-      </w:r>
-    </w:p>
-    <w:p>
-      <w:hyperlink r:id="rId30" w:history="1">
-        <w:r>
-          <w:rPr>
-            <w:rStyle w:val="Hyperlink"/>
-          </w:rPr>
-          <w:t>https://www.kaggle.c</w:t>
-        </w:r>
-        <w:r>
-          <w:rPr>
-            <w:rStyle w:val="Hyperlink"/>
-          </w:rPr>
-          <w:t>o</w:t>
-        </w:r>
-        <w:r>
-          <w:rPr>
-            <w:rStyle w:val="Hyperlink"/>
-          </w:rPr>
-          <w:t>m/datasets/drobchak1988/tfrecords-gender</w:t>
-        </w:r>
-      </w:hyperlink>
-    </w:p>
-    <w:p>
-      <w:hyperlink r:id="rId31" w:history="1">
-        <w:r>
-          <w:rPr>
-            <w:rStyle w:val="Hyperlink"/>
-          </w:rPr>
-          <w:t>https://www.kaggle.com/datasets/muhammadfahadkhalid/gender-statistics</w:t>
-        </w:r>
-      </w:hyperlink>
-      <w:r>
-        <w:t xml:space="preserve"> </w:t>
-      </w:r>
-    </w:p>
-    <w:p>
-      <w:hyperlink r:id="rId32" w:history="1">
-        <w:r>
-          <w:rPr>
-            <w:rStyle w:val="Hyperlink"/>
-          </w:rPr>
-          <w:t>https://www.kaggle.com/datasets/aliphya/gender-statistics-covering-a-wide-array-of-topics</w:t>
-        </w:r>
-      </w:hyperlink>
-      <w:r>
-        <w:t xml:space="preserve"> </w:t>
-      </w:r>
-    </w:p>
-    <w:p>
-      <w:hyperlink r:id="rId33" w:history="1">
-        <w:r>
-          <w:rPr>
-            <w:rStyle w:val="Hyperlink"/>
-          </w:rPr>
-          <w:t>https://www.kaggle.com/datasets/azminetoushikwasi/gender-statistics-wb</w:t>
-        </w:r>
-      </w:hyperlink>
-      <w:r>
-        <w:t xml:space="preserve"> </w:t>
-      </w:r>
-    </w:p>
-    <w:p>
-      <w:hyperlink r:id="rId34" w:history="1">
-        <w:r>
-          <w:rPr>
-            <w:rStyle w:val="Hyperlink"/>
-          </w:rPr>
-          <w:t>https://www.kaggle.com/datasets/rajkumarpandey02/world-data-of-gender-inequality-index</w:t>
-        </w:r>
-      </w:hyperlink>
-      <w:r>
-        <w:t xml:space="preserve"> </w:t>
-      </w:r>
-    </w:p>
-    <w:p>
-      <w:hyperlink r:id="rId35" w:history="1">
-        <w:r>
-          <w:rPr>
-            <w:rStyle w:val="Hyperlink"/>
-          </w:rPr>
-          <w:t>https://www.kaggle.com/datasets/iamsouravbanerjee/gender-development-index-dataset</w:t>
-        </w:r>
-      </w:hyperlink>
-      <w:r>
-        <w:t xml:space="preserve"> </w:t>
-      </w:r>
-    </w:p>
-    <w:p>
-      <w:hyperlink r:id="rId36" w:history="1">
-        <w:r>
-          <w:rPr>
-            <w:rStyle w:val="Hyperlink"/>
-          </w:rPr>
-          <w:t>https://www.kaggle.com/datasets/hjmjerry/gender-discrimination</w:t>
-        </w:r>
-      </w:hyperlink>
-      <w:r>
-        <w:t xml:space="preserve"> </w:t>
-      </w:r>
-    </w:p>
-    <w:p>
-      <w:hyperlink r:id="rId37" w:history="1">
-        <w:r>
-          <w:rPr>
-            <w:rStyle w:val="Hyperlink"/>
-          </w:rPr>
-          <w:t>https://www.kaggle.com/datasets/thedevastator/uncovering-insights-to-college-majors-and-their</w:t>
-        </w:r>
-      </w:hyperlink>
-      <w:r>
-        <w:t xml:space="preserve"> </w:t>
-      </w:r>
-    </w:p>
-    <w:p>
-      <w:hyperlink r:id="rId38" w:history="1">
-        <w:r>
-          <w:rPr>
-            <w:rStyle w:val="Hyperlink"/>
-          </w:rPr>
-          <w:t>https://paperswithcode.com/dataset/workplace-sexual-harassment</w:t>
-        </w:r>
-      </w:hyperlink>
-      <w:r>
-        <w:t xml:space="preserve"> </w:t>
-      </w:r>
-    </w:p>
-    <w:p>
-      <w:hyperlink r:id="rId39" w:history="1">
-        <w:r>
-          <w:rPr>
-            <w:rStyle w:val="Hyperlink"/>
-          </w:rPr>
-          <w:t>https://www.kaggle.com/datasets/br33sa/gender-representation-in-video-games</w:t>
-        </w:r>
-      </w:hyperlink>
-      <w:r>
-        <w:t xml:space="preserve"> </w:t>
-      </w:r>
-    </w:p>
-    <w:p>
-      <w:hyperlink r:id="rId40" w:history="1">
-        <w:r>
-          <w:rPr>
-            <w:rStyle w:val="Hyperlink"/>
-          </w:rPr>
-          <w:t>https://www.kaggle.com/datasets/tanyajain3108/global-gender-gap-index</w:t>
-        </w:r>
-      </w:hyperlink>
-      <w:r>
-        <w:t xml:space="preserve"> </w:t>
-      </w:r>
-    </w:p>
-    <w:p>
-      <w:hyperlink r:id="rId41" w:history="1">
-        <w:r>
-          <w:rPr>
-            <w:rStyle w:val="Hyperlink"/>
-          </w:rPr>
-          <w:t>https://www.kaggle.com/datasets/mohithsairamreddy/salary-data</w:t>
-        </w:r>
-      </w:hyperlink>
-      <w:r>
-        <w:t xml:space="preserve"> </w:t>
-      </w:r>
-    </w:p>
-    <w:p>
-      <w:hyperlink r:id="rId42" w:history="1">
-        <w:r>
-          <w:rPr>
-            <w:rStyle w:val="Hyperlink"/>
-          </w:rPr>
-          <w:t>https://www.kaggle.com/datasets/psycon/international-gender-statistics</w:t>
-        </w:r>
-      </w:hyperlink>
-      <w:r>
-        <w:t xml:space="preserve"> </w:t>
-      </w:r>
-    </w:p>
-    <w:p>
-      <w:hyperlink r:id="rId43" w:history="1">
-        <w:r>
-          <w:rPr>
-            <w:rStyle w:val="Hyperlink"/>
-          </w:rPr>
-          <w:t>https://www.kaggle.com/datasets/gianinamariapetrascu/gender-pay-gap-europe-2010-2021</w:t>
-        </w:r>
-      </w:hyperlink>
-      <w:r>
-        <w:t xml:space="preserve"> </w:t>
-      </w:r>
-    </w:p>
-    <w:p>
-      <w:hyperlink r:id="rId44" w:history="1">
-        <w:r>
-          <w:rPr>
-            <w:rStyle w:val="Hyperlink"/>
-          </w:rPr>
-          <w:t>https://www.kaggle.com/datasets/salehahmedrony/gender-statistics</w:t>
-        </w:r>
-      </w:hyperlink>
-      <w:r>
-        <w:t xml:space="preserve"> </w:t>
-      </w:r>
-    </w:p>
-    <w:p>
-      <w:hyperlink r:id="rId45" w:history="1">
-        <w:r>
-          <w:rPr>
-            <w:rStyle w:val="Hyperlink"/>
-          </w:rPr>
-          <w:t>https://www.kaggle.com/datasets/konradb/gender-and-diplomatic-representation</w:t>
-        </w:r>
-      </w:hyperlink>
-      <w:r>
-        <w:t xml:space="preserve"> </w:t>
-      </w:r>
-    </w:p>
-    <w:p>
-      <w:hyperlink r:id="rId46" w:history="1">
-        <w:r>
-          <w:rPr>
-            <w:rStyle w:val="Hyperlink"/>
-          </w:rPr>
-          <w:t>https://www.kaggle.com/datasets/mpwolke/cusersmarildownloadsgapcsv</w:t>
-        </w:r>
-      </w:hyperlink>
-      <w:r>
-        <w:t xml:space="preserve"> </w:t>
-      </w:r>
-    </w:p>
-    <w:p>
-      <w:hyperlink r:id="rId47" w:history="1">
-        <w:r>
-          <w:rPr>
-            <w:rStyle w:val="Hyperlink"/>
-          </w:rPr>
-          <w:t>https://www.kaggle.com/datasets/theworldbank/world-gender-statistics</w:t>
-        </w:r>
-      </w:hyperlink>
-      <w:r>
-        <w:t xml:space="preserve"> </w:t>
-      </w:r>
-    </w:p>
-    <w:p>
-      <w:hyperlink r:id="rId48" w:history="1">
-        <w:r>
-          <w:rPr>
-            <w:rStyle w:val="Hyperlink"/>
-          </w:rPr>
-          <w:t>https://www.kaggle.com/datasets/fedesoriano/gender-pay-gap-dataset</w:t>
-        </w:r>
-      </w:hyperlink>
-      <w:r>
-        <w:t xml:space="preserve"> </w:t>
-      </w:r>
-    </w:p>
-    <w:p>
-      <w:hyperlink r:id="rId49" w:history="1">
-        <w:r>
-          <w:rPr>
-            <w:rStyle w:val="Hyperlink"/>
-          </w:rPr>
-          <w:t>https://www.kaggle.com/datasets/jonavery/incomes-by-career-and-gender</w:t>
-        </w:r>
-      </w:hyperlink>
-      <w:r>
-        <w:t xml:space="preserve"> </w:t>
-      </w:r>
-    </w:p>
-    <w:p>
-      <w:hyperlink r:id="rId50" w:history="1">
-        <w:r>
-          <w:rPr>
-            <w:rStyle w:val="Hyperlink"/>
-          </w:rPr>
-          <w:t>https://www.kaggle.com/datasets/gianinamariapetrascu/gender-inequality-index</w:t>
-        </w:r>
-      </w:hyperlink>
-      <w:r>
-        <w:t xml:space="preserve"> </w:t>
-      </w:r>
-    </w:p>
-    <w:p>
-      <w:hyperlink r:id="rId51" w:history="1">
-        <w:r>
-          <w:rPr>
-            <w:rStyle w:val="Hyperlink"/>
-          </w:rPr>
-          <w:t>https://www.kaggle.com/datasets/nilimajauhari/glassdoor-analyze-gender-pay-gap</w:t>
-        </w:r>
-      </w:hyperlink>
-      <w:r>
-        <w:t xml:space="preserve"> </w:t>
-      </w:r>
-    </w:p>
-    <w:p>
-      <w:hyperlink r:id="rId52" w:history="1">
-        <w:r>
-          <w:rPr>
-            <w:rStyle w:val="Hyperlink"/>
-          </w:rPr>
-          <w:t>https://www.kaggle.com/datasets/joebeachcapital/gender-statistics</w:t>
-        </w:r>
-      </w:hyperlink>
-      <w:r>
-        <w:t xml:space="preserve"> </w:t>
-      </w:r>
-    </w:p>
-    <w:p>
-      <w:hyperlink r:id="rId53" w:history="1">
-        <w:r>
-          <w:rPr>
-            <w:rStyle w:val="Hyperlink"/>
-          </w:rPr>
-          <w:t>https://paperswithcode.com/dataset/md-gender</w:t>
-        </w:r>
-      </w:hyperlink>
-      <w:r>
-        <w:t xml:space="preserve"> </w:t>
-      </w:r>
-    </w:p>
-    <w:p>
-      <w:hyperlink r:id="rId54" w:history="1">
-        <w:r>
-          <w:rPr>
-            <w:rStyle w:val="Hyperlink"/>
-          </w:rPr>
-          <w:t>https://www.kaggle.com/datasets/rainey/gender-pay-gap</w:t>
-        </w:r>
-      </w:hyperlink>
-      <w:r>
-        <w:t xml:space="preserve"> </w:t>
-      </w:r>
-    </w:p>
-    <w:p>
       <w:hyperlink r:id="rId55" w:history="1">
         <w:r>
           <w:rPr>
             <w:rStyle w:val="Hyperlink"/>
           </w:rPr>
-          <w:t>https://data.world/brigi/metoo</w:t>
+          <w:t>http://metoomentum.com/about.html</w:t>
         </w:r>
       </w:hyperlink>
       <w:r>
@@ -1060,7 +724,7 @@
           <w:rPr>
             <w:rStyle w:val="Hyperlink"/>
           </w:rPr>
-          <w:t>https://www.kaggle.com/datasets/mpwolke/cusersmarildownloadsearningcsv</w:t>
+          <w:t>https://maryflanagan.com/corporate-ladder/</w:t>
         </w:r>
       </w:hyperlink>
       <w:r>
@@ -1079,66 +743,55 @@
             <w:rStyle w:val="Hyperlink"/>
             <w:lang w:val="fr-CA"/>
           </w:rPr>
-          <w:t>https://paperswithcode.com/dataset/panc</w:t>
-        </w:r>
-      </w:hyperlink>
-      <w:r>
-        <w:rPr>
-          <w:lang w:val="fr-CA"/>
-        </w:rPr>
-        <w:t xml:space="preserve"> </w:t>
-      </w:r>
-    </w:p>
-    <w:p>
-      <w:pPr>
-        <w:rPr>
-          <w:lang w:val="fr-CA"/>
-        </w:rPr>
-      </w:pPr>
-      <w:proofErr w:type="spellStart"/>
-      <w:proofErr w:type="gramStart"/>
-      <w:r>
-        <w:rPr>
-          <w:lang w:val="fr-CA"/>
-        </w:rPr>
-        <w:t>artists</w:t>
-      </w:r>
-      <w:proofErr w:type="spellEnd"/>
-      <w:proofErr w:type="gramEnd"/>
-      <w:r>
-        <w:rPr>
-          <w:lang w:val="fr-CA"/>
-        </w:rPr>
-        <w:t>:</w:t>
-      </w:r>
-    </w:p>
-    <w:p>
-      <w:pPr>
-        <w:rPr>
-          <w:lang w:val="fr-CA"/>
-        </w:rPr>
-      </w:pPr>
+          <w:t>https://metoorising.withgoogle.com/</w:t>
+        </w:r>
+      </w:hyperlink>
+      <w:r>
+        <w:rPr>
+          <w:lang w:val="fr-CA"/>
+        </w:rPr>
+        <w:t xml:space="preserve"> </w:t>
+      </w:r>
+    </w:p>
+    <w:p>
+      <w:pPr>
+        <w:rPr>
+          <w:lang w:val="fr-CA"/>
+        </w:rPr>
+      </w:pPr>
+    </w:p>
+    <w:p>
+      <w:pPr>
+        <w:rPr>
+          <w:lang w:val="fr-CA"/>
+        </w:rPr>
+      </w:pPr>
+      <w:r>
+        <w:rPr>
+          <w:lang w:val="fr-CA"/>
+        </w:rPr>
+        <w:t>Environment:</w:t>
+      </w:r>
+    </w:p>
+    <w:p>
+      <w:pPr>
+        <w:rPr>
+          <w:lang w:val="fr-CA"/>
+        </w:rPr>
+      </w:pPr>
+      <w:r>
+        <w:rPr>
+          <w:lang w:val="fr-CA"/>
+        </w:rPr>
+        <w:t xml:space="preserve"> </w:t>
+      </w:r>
       <w:hyperlink r:id="rId58" w:history="1">
         <w:r>
           <w:rPr>
             <w:rStyle w:val="Hyperlink"/>
             <w:lang w:val="fr-CA"/>
           </w:rPr>
-          <w:t>http://metoomentum.com/</w:t>
-        </w:r>
-        <w:r>
-          <w:rPr>
-            <w:rStyle w:val="Hyperlink"/>
-            <w:lang w:val="fr-CA"/>
-          </w:rPr>
-          <w:t>a</w:t>
-        </w:r>
-        <w:r>
-          <w:rPr>
-            <w:rStyle w:val="Hyperlink"/>
-            <w:lang w:val="fr-CA"/>
-          </w:rPr>
-          <w:t>bout.html</w:t>
+          <w:t>https://www.kaggle.com/datasets/thedevastator/urban-coyote-activity-and-diet-data-during-covid</w:t>
         </w:r>
       </w:hyperlink>
       <w:r>
@@ -1160,21 +813,7 @@
             <w:rStyle w:val="Hyperlink"/>
             <w:lang w:val="fr-CA"/>
           </w:rPr>
-          <w:t>https://maryflanagan.com</w:t>
-        </w:r>
-        <w:r>
-          <w:rPr>
-            <w:rStyle w:val="Hyperlink"/>
-            <w:lang w:val="fr-CA"/>
-          </w:rPr>
-          <w:t>/</w:t>
-        </w:r>
-        <w:r>
-          <w:rPr>
-            <w:rStyle w:val="Hyperlink"/>
-            <w:lang w:val="fr-CA"/>
-          </w:rPr>
-          <w:t>corporate-ladder/</w:t>
+          <w:t>https://www.kaggle.com/datasets/saaisudarsanand/world-climate-dataeda</w:t>
         </w:r>
       </w:hyperlink>
       <w:r>
@@ -1196,91 +835,29 @@
             <w:rStyle w:val="Hyperlink"/>
             <w:lang w:val="fr-CA"/>
           </w:rPr>
-          <w:t>https://meto</w:t>
-        </w:r>
-        <w:r>
-          <w:rPr>
-            <w:rStyle w:val="Hyperlink"/>
-            <w:lang w:val="fr-CA"/>
-          </w:rPr>
-          <w:t>o</w:t>
-        </w:r>
-        <w:r>
-          <w:rPr>
-            <w:rStyle w:val="Hyperlink"/>
-            <w:lang w:val="fr-CA"/>
-          </w:rPr>
-          <w:t>ri</w:t>
-        </w:r>
-        <w:r>
-          <w:rPr>
-            <w:rStyle w:val="Hyperlink"/>
-            <w:lang w:val="fr-CA"/>
-          </w:rPr>
-          <w:t>s</w:t>
-        </w:r>
-        <w:r>
-          <w:rPr>
-            <w:rStyle w:val="Hyperlink"/>
-            <w:lang w:val="fr-CA"/>
-          </w:rPr>
-          <w:t>ing.withgoogle.com/</w:t>
-        </w:r>
-      </w:hyperlink>
-      <w:r>
-        <w:rPr>
-          <w:lang w:val="fr-CA"/>
-        </w:rPr>
-        <w:t xml:space="preserve"> </w:t>
-      </w:r>
-    </w:p>
-    <w:p>
-      <w:pPr>
-        <w:rPr>
-          <w:lang w:val="fr-CA"/>
-        </w:rPr>
-      </w:pPr>
-    </w:p>
-    <w:p>
-      <w:pPr>
-        <w:rPr>
-          <w:lang w:val="fr-CA"/>
-        </w:rPr>
-      </w:pPr>
-      <w:proofErr w:type="spellStart"/>
-      <w:r>
-        <w:rPr>
-          <w:lang w:val="fr-CA"/>
-        </w:rPr>
-        <w:t>Environment</w:t>
-      </w:r>
-      <w:proofErr w:type="spellEnd"/>
-      <w:r>
-        <w:rPr>
-          <w:lang w:val="fr-CA"/>
-        </w:rPr>
-        <w:t>:</w:t>
-      </w:r>
-    </w:p>
-    <w:p>
-      <w:pPr>
-        <w:rPr>
-          <w:lang w:val="fr-CA"/>
-        </w:rPr>
-      </w:pPr>
-      <w:r>
-        <w:rPr>
-          <w:lang w:val="fr-CA"/>
-        </w:rPr>
-        <w:t xml:space="preserve"> </w:t>
-      </w:r>
+          <w:t>https://www.kaggle.com/datasets/mexwell/climate-change-data</w:t>
+        </w:r>
+      </w:hyperlink>
+      <w:r>
+        <w:rPr>
+          <w:lang w:val="fr-CA"/>
+        </w:rPr>
+        <w:t xml:space="preserve"> </w:t>
+      </w:r>
+    </w:p>
+    <w:p>
+      <w:pPr>
+        <w:rPr>
+          <w:lang w:val="fr-CA"/>
+        </w:rPr>
+      </w:pPr>
       <w:hyperlink r:id="rId61" w:history="1">
         <w:r>
           <w:rPr>
             <w:rStyle w:val="Hyperlink"/>
             <w:lang w:val="fr-CA"/>
           </w:rPr>
-          <w:t>https://www.kaggle.com/datasets/thedevastator/urban-coyote-activity-and-diet-data-during-covid</w:t>
+          <w:t>https://www.kaggle.com/datasets/thedevastator/mars-and-earth-weather-conditions</w:t>
         </w:r>
       </w:hyperlink>
       <w:r>
@@ -1302,7 +879,7 @@
             <w:rStyle w:val="Hyperlink"/>
             <w:lang w:val="fr-CA"/>
           </w:rPr>
-          <w:t>https://www.kaggle.com/datasets/saaisudarsanand/world-climate-dataeda</w:t>
+          <w:t>https://www.kaggle.com/datasets/siddhantsindhkar/climate-change</w:t>
         </w:r>
       </w:hyperlink>
       <w:r>
@@ -1324,7 +901,7 @@
             <w:rStyle w:val="Hyperlink"/>
             <w:lang w:val="fr-CA"/>
           </w:rPr>
-          <w:t>https://www.kaggle.com/datasets/mexwell/climate-change-data</w:t>
+          <w:t>https://www.kaggle.com/datasets/thedevastator/weather-and-housing-in-north-america</w:t>
         </w:r>
       </w:hyperlink>
       <w:r>
@@ -1346,7 +923,7 @@
             <w:rStyle w:val="Hyperlink"/>
             <w:lang w:val="fr-CA"/>
           </w:rPr>
-          <w:t>https://www.kaggle.com/datasets/thedevastator/mars-and-earth-weather-conditions</w:t>
+          <w:t>https://paperswithcode.com/dataset/wildfireclimatechangetweets</w:t>
         </w:r>
       </w:hyperlink>
       <w:r>
@@ -1368,7 +945,7 @@
             <w:rStyle w:val="Hyperlink"/>
             <w:lang w:val="fr-CA"/>
           </w:rPr>
-          <w:t>https://www.kaggle.com/datasets/siddhantsindhkar/climate-change</w:t>
+          <w:t>https://paperswithcode.com/dataset/extremeweather</w:t>
         </w:r>
       </w:hyperlink>
       <w:r>
@@ -1390,7 +967,7 @@
             <w:rStyle w:val="Hyperlink"/>
             <w:lang w:val="fr-CA"/>
           </w:rPr>
-          <w:t>https://www.kaggle.com/datasets/thedevastator/weather-and-housing-in-north-america</w:t>
+          <w:t>https://paperswithcode.com/dataset/the-reddit-climate-change-dataset</w:t>
         </w:r>
       </w:hyperlink>
       <w:r>
@@ -1412,7 +989,7 @@
             <w:rStyle w:val="Hyperlink"/>
             <w:lang w:val="fr-CA"/>
           </w:rPr>
-          <w:t>https://paperswithcode.com/dataset/wildfireclimatechangetweets</w:t>
+          <w:t>https://paperswithcode.com/dataset/climate-fever</w:t>
         </w:r>
       </w:hyperlink>
       <w:r>
@@ -1434,7 +1011,7 @@
             <w:rStyle w:val="Hyperlink"/>
             <w:lang w:val="fr-CA"/>
           </w:rPr>
-          <w:t>https://paperswithcode.com/dataset/extremeweather</w:t>
+          <w:t>https://paperswithcode.com/dataset/climate-claims</w:t>
         </w:r>
       </w:hyperlink>
       <w:r>
@@ -1456,7 +1033,7 @@
             <w:rStyle w:val="Hyperlink"/>
             <w:lang w:val="fr-CA"/>
           </w:rPr>
-          <w:t>https://paperswithcode.com/dataset/the-reddit-climate-change-dataset</w:t>
+          <w:t>https://paperswithcode.com/dataset/crisismmd</w:t>
         </w:r>
       </w:hyperlink>
       <w:r>
@@ -1478,21 +1055,7 @@
             <w:rStyle w:val="Hyperlink"/>
             <w:lang w:val="fr-CA"/>
           </w:rPr>
-          <w:t>https://paperswithcode.com/dataset/cli</w:t>
-        </w:r>
-        <w:r>
-          <w:rPr>
-            <w:rStyle w:val="Hyperlink"/>
-            <w:lang w:val="fr-CA"/>
-          </w:rPr>
-          <w:t>m</w:t>
-        </w:r>
-        <w:r>
-          <w:rPr>
-            <w:rStyle w:val="Hyperlink"/>
-            <w:lang w:val="fr-CA"/>
-          </w:rPr>
-          <w:t>ate-fever</w:t>
+          <w:t>https://www.kaggle.com/datasets/thedevastator/weather-conditions-and-economic-analysis</w:t>
         </w:r>
       </w:hyperlink>
       <w:r>
@@ -1514,7 +1077,7 @@
             <w:rStyle w:val="Hyperlink"/>
             <w:lang w:val="fr-CA"/>
           </w:rPr>
-          <w:t>https://paperswithcode.com/dataset/climate-claims</w:t>
+          <w:t>https://www.kaggle.com/datasets/dev523/real-time-temperature-dataset</w:t>
         </w:r>
       </w:hyperlink>
       <w:r>
@@ -1536,7 +1099,7 @@
             <w:rStyle w:val="Hyperlink"/>
             <w:lang w:val="fr-CA"/>
           </w:rPr>
-          <w:t>https://paperswithcode.com/dataset/crisismmd</w:t>
+          <w:t>https://www.kaggle.com/datasets/mathsian/water-temperature</w:t>
         </w:r>
       </w:hyperlink>
       <w:r>
@@ -1558,7 +1121,7 @@
             <w:rStyle w:val="Hyperlink"/>
             <w:lang w:val="fr-CA"/>
           </w:rPr>
-          <w:t>https://www.kaggle.com/datasets/thedevastator/weather-conditions-and-economic-analysis</w:t>
+          <w:t>https://www.kaggle.com/datasets/thedevastator/unraveling-global-climate-change-through-tempera</w:t>
         </w:r>
       </w:hyperlink>
       <w:r>
@@ -1580,7 +1143,7 @@
             <w:rStyle w:val="Hyperlink"/>
             <w:lang w:val="fr-CA"/>
           </w:rPr>
-          <w:t>https://www.kaggle.com/datasets/dev523/real-time-temperature-dataset</w:t>
+          <w:t>https://www.kaggle.com/datasets/thedevastator/global-land-and-surface-temperature-trends-analy</w:t>
         </w:r>
       </w:hyperlink>
       <w:r>
@@ -1602,7 +1165,7 @@
             <w:rStyle w:val="Hyperlink"/>
             <w:lang w:val="fr-CA"/>
           </w:rPr>
-          <w:t>https://www.kaggle.com/datasets/mathsian/water-temperature</w:t>
+          <w:t>https://www.kaggle.com/datasets/whenamancodes/climate-change-impacts-data-explorer</w:t>
         </w:r>
       </w:hyperlink>
       <w:r>
@@ -1624,7 +1187,7 @@
             <w:rStyle w:val="Hyperlink"/>
             <w:lang w:val="fr-CA"/>
           </w:rPr>
-          <w:t>https://www.kaggle.com/datasets/thedevastator/unraveling-global-climate-change-through-tempera</w:t>
+          <w:t>https://www.kaggle.com/datasets/rahuljangam/global-food-security-index</w:t>
         </w:r>
       </w:hyperlink>
       <w:r>
@@ -1646,7 +1209,7 @@
             <w:rStyle w:val="Hyperlink"/>
             <w:lang w:val="fr-CA"/>
           </w:rPr>
-          <w:t>https://www.kaggle.com/datasets/thedevastator/global-land-and-surface-temperature-trends-analy</w:t>
+          <w:t>https://www.kaggle.com/datasets/bkermen/independent-data-scientist</w:t>
         </w:r>
       </w:hyperlink>
       <w:r>
@@ -1668,7 +1231,7 @@
             <w:rStyle w:val="Hyperlink"/>
             <w:lang w:val="fr-CA"/>
           </w:rPr>
-          <w:t>https://www.kaggle.com/datasets/whenamancodes/climate-change-impacts-data-explorer</w:t>
+          <w:t>https://www.kaggle.com/datasets/thedevastator/global-species-abundance-and-diversity</w:t>
         </w:r>
       </w:hyperlink>
       <w:r>
@@ -1690,7 +1253,7 @@
             <w:rStyle w:val="Hyperlink"/>
             <w:lang w:val="fr-CA"/>
           </w:rPr>
-          <w:t>https://www.kaggle.com/datasets/rahuljangam/global-food-security-index</w:t>
+          <w:t>https://www.kaggle.com/datasets/joebeachcapital/global-earth-temperatures</w:t>
         </w:r>
       </w:hyperlink>
       <w:r>
@@ -1712,7 +1275,7 @@
             <w:rStyle w:val="Hyperlink"/>
             <w:lang w:val="fr-CA"/>
           </w:rPr>
-          <w:t>https://www.kaggle.com/datasets/bkermen/independent-data-scientist</w:t>
+          <w:t>https://www.kaggle.com/datasets/thedevastator/explore-changes-in-regional-water-temperatures-o</w:t>
         </w:r>
       </w:hyperlink>
       <w:r>
@@ -1734,7 +1297,7 @@
             <w:rStyle w:val="Hyperlink"/>
             <w:lang w:val="fr-CA"/>
           </w:rPr>
-          <w:t>https://www.kaggle.com/datasets/thedevastator/global-species-abundance-and-diversity</w:t>
+          <w:t>http://www.dfuse.com/carboncrisis.html</w:t>
         </w:r>
       </w:hyperlink>
       <w:r>
@@ -1756,7 +1319,7 @@
             <w:rStyle w:val="Hyperlink"/>
             <w:lang w:val="fr-CA"/>
           </w:rPr>
-          <w:t>https://www.kaggle.com/datasets/joebeachcapital/global-earth-temperatures</w:t>
+          <w:t>https://www.kaggle.com/datasets/thedevastator/global-fossil-co2-emissions-by-country-2002-2022</w:t>
         </w:r>
       </w:hyperlink>
       <w:r>
@@ -1778,7 +1341,7 @@
             <w:rStyle w:val="Hyperlink"/>
             <w:lang w:val="fr-CA"/>
           </w:rPr>
-          <w:t>https://www.kaggle.com/datasets/thedevastator/explore-changes-in-regional-water-temperatures-o</w:t>
+          <w:t>https://www.kaggle.com/datasets/thedevastator/the-relationship-between-crop-production-and-cli</w:t>
         </w:r>
       </w:hyperlink>
       <w:r>
@@ -1800,7 +1363,7 @@
             <w:rStyle w:val="Hyperlink"/>
             <w:lang w:val="fr-CA"/>
           </w:rPr>
-          <w:t>http://www.dfuse.com/carboncrisis.html</w:t>
+          <w:t>https://www.kaggle.com/datasets/kkhandekar/climate-change-vs-global-warming</w:t>
         </w:r>
       </w:hyperlink>
       <w:r>
@@ -1822,7 +1385,7 @@
             <w:rStyle w:val="Hyperlink"/>
             <w:lang w:val="fr-CA"/>
           </w:rPr>
-          <w:t>https://www.kaggle.com/datasets/thedevastator/global-fossil-co2-emissions-by-country-2002-2022</w:t>
+          <w:t>https://www.kaggle.com/datasets/crawford/agricultural-survey-of-african-farm-households</w:t>
         </w:r>
       </w:hyperlink>
       <w:r>
@@ -1844,7 +1407,7 @@
             <w:rStyle w:val="Hyperlink"/>
             <w:lang w:val="fr-CA"/>
           </w:rPr>
-          <w:t>https://www.kaggle.com/datasets/thedevastator/the-relationship-between-crop-production-and-cli</w:t>
+          <w:t>https://www.kaggle.com/datasets/atulanandjha/temperature-readings-iot-devices</w:t>
         </w:r>
       </w:hyperlink>
       <w:r>
@@ -1866,7 +1429,7 @@
             <w:rStyle w:val="Hyperlink"/>
             <w:lang w:val="fr-CA"/>
           </w:rPr>
-          <w:t>https://www.kaggle.com/datasets/kkhandekar/climate-change-vs-global-warming</w:t>
+          <w:t>https://www.kaggle.com/datasets/bhuviranga/co2-emissions</w:t>
         </w:r>
       </w:hyperlink>
       <w:r>
@@ -1888,7 +1451,7 @@
             <w:rStyle w:val="Hyperlink"/>
             <w:lang w:val="fr-CA"/>
           </w:rPr>
-          <w:t>https://www.kaggle.com/datasets/crawford/agricultural-survey-of-african-farm-households</w:t>
+          <w:t>https://www.kaggle.com/datasets/noaa/global-historical-climatology-network</w:t>
         </w:r>
       </w:hyperlink>
       <w:r>
@@ -1910,7 +1473,7 @@
             <w:rStyle w:val="Hyperlink"/>
             <w:lang w:val="fr-CA"/>
           </w:rPr>
-          <w:t>https://www.kaggle.com/datasets/atulanandjha/temperature-readings-iot-devices</w:t>
+          <w:t>https://www.kaggle.com/datasets/goyaladi/climate-insights-dataset</w:t>
         </w:r>
       </w:hyperlink>
       <w:r>
@@ -1932,7 +1495,7 @@
             <w:rStyle w:val="Hyperlink"/>
             <w:lang w:val="fr-CA"/>
           </w:rPr>
-          <w:t>https://www.kaggle.com/datasets/bhuviranga/co2-emissions</w:t>
+          <w:t>https://www.kaggle.com/datasets/ulrikthygepedersen/co2-emissions-by-country</w:t>
         </w:r>
       </w:hyperlink>
       <w:r>
@@ -1954,14 +1517,27 @@
             <w:rStyle w:val="Hyperlink"/>
             <w:lang w:val="fr-CA"/>
           </w:rPr>
-          <w:t>https://www.kaggle.com/datasets/noaa/global-historical-climatology-network</w:t>
-        </w:r>
-      </w:hyperlink>
-      <w:r>
-        <w:rPr>
-          <w:lang w:val="fr-CA"/>
-        </w:rPr>
-        <w:t xml:space="preserve"> </w:t>
+          <w:t>https://maryflanagan.com/arborescence/</w:t>
+        </w:r>
+      </w:hyperlink>
+      <w:r>
+        <w:rPr>
+          <w:lang w:val="fr-CA"/>
+        </w:rPr>
+        <w:t xml:space="preserve"> </w:t>
+      </w:r>
+    </w:p>
+    <w:p>
+      <w:pPr>
+        <w:rPr>
+          <w:lang w:val="fr-CA"/>
+        </w:rPr>
+      </w:pPr>
+      <w:r>
+        <w:rPr>
+          <w:lang w:val="fr-CA"/>
+        </w:rPr>
+        <w:t>artists :</w:t>
       </w:r>
     </w:p>
     <w:p>
@@ -1976,7 +1552,7 @@
             <w:rStyle w:val="Hyperlink"/>
             <w:lang w:val="fr-CA"/>
           </w:rPr>
-          <w:t>https://www.kaggle.com/datasets/goyaladi/climate-insights-dataset</w:t>
+          <w:t>https://www.nathaliemiebach.com/work/crystals-ye5wt</w:t>
         </w:r>
       </w:hyperlink>
       <w:r>
@@ -1998,183 +1574,29 @@
             <w:rStyle w:val="Hyperlink"/>
             <w:lang w:val="fr-CA"/>
           </w:rPr>
-          <w:t>https://www.kaggle.com/datasets/ulrikthygepedersen/co2-emissions-by-country</w:t>
-        </w:r>
-      </w:hyperlink>
-      <w:r>
-        <w:rPr>
-          <w:lang w:val="fr-CA"/>
-        </w:rPr>
-        <w:t xml:space="preserve"> </w:t>
-      </w:r>
-    </w:p>
-    <w:p>
+          <w:t>https://www.jillpelto.com/gallery</w:t>
+        </w:r>
+      </w:hyperlink>
+      <w:r>
+        <w:rPr>
+          <w:lang w:val="fr-CA"/>
+        </w:rPr>
+        <w:t xml:space="preserve"> </w:t>
+      </w:r>
+    </w:p>
+    <w:p>
+      <w:pPr>
+        <w:rPr>
+          <w:lang w:val="fr-CA"/>
+        </w:rPr>
+      </w:pPr>
       <w:hyperlink r:id="rId94" w:history="1">
         <w:r>
           <w:rPr>
             <w:rStyle w:val="Hyperlink"/>
-          </w:rPr>
-          <w:t>https://maryflanagan.com/arborescence/</w:t>
-        </w:r>
-      </w:hyperlink>
-      <w:r>
-        <w:t xml:space="preserve"> </w:t>
-      </w:r>
-    </w:p>
-    <w:p>
-      <w:proofErr w:type="gramStart"/>
-      <w:r>
-        <w:t>artists :</w:t>
-      </w:r>
-      <w:proofErr w:type="gramEnd"/>
-    </w:p>
-    <w:p>
-      <w:hyperlink r:id="rId95" w:history="1">
-        <w:r>
-          <w:rPr>
-            <w:rStyle w:val="Hyperlink"/>
-          </w:rPr>
-          <w:t>https://ww</w:t>
-        </w:r>
-        <w:r>
-          <w:rPr>
-            <w:rStyle w:val="Hyperlink"/>
-          </w:rPr>
-          <w:t>w</w:t>
-        </w:r>
-        <w:r>
-          <w:rPr>
-            <w:rStyle w:val="Hyperlink"/>
-          </w:rPr>
-          <w:t>.nathali</w:t>
-        </w:r>
-        <w:r>
-          <w:rPr>
-            <w:rStyle w:val="Hyperlink"/>
-          </w:rPr>
-          <w:t>e</w:t>
-        </w:r>
-        <w:r>
-          <w:rPr>
-            <w:rStyle w:val="Hyperlink"/>
-          </w:rPr>
-          <w:t>miebach.com/work/cry</w:t>
-        </w:r>
-        <w:r>
-          <w:rPr>
-            <w:rStyle w:val="Hyperlink"/>
-          </w:rPr>
-          <w:t>s</w:t>
-        </w:r>
-        <w:r>
-          <w:rPr>
-            <w:rStyle w:val="Hyperlink"/>
-          </w:rPr>
-          <w:t>tals-ye5wt</w:t>
-        </w:r>
-      </w:hyperlink>
-      <w:r>
-        <w:t xml:space="preserve"> </w:t>
-      </w:r>
-    </w:p>
-    <w:p>
-      <w:pPr>
-        <w:rPr>
-          <w:lang w:val="fr-CA"/>
-        </w:rPr>
-      </w:pPr>
-      <w:hyperlink r:id="rId96" w:history="1">
-        <w:r>
-          <w:rPr>
-            <w:rStyle w:val="Hyperlink"/>
-            <w:lang w:val="fr-CA"/>
-          </w:rPr>
-          <w:t>https://www.jillpel</w:t>
-        </w:r>
-        <w:r>
-          <w:rPr>
-            <w:rStyle w:val="Hyperlink"/>
-            <w:lang w:val="fr-CA"/>
-          </w:rPr>
-          <w:t>t</w:t>
-        </w:r>
-        <w:r>
-          <w:rPr>
-            <w:rStyle w:val="Hyperlink"/>
-            <w:lang w:val="fr-CA"/>
-          </w:rPr>
-          <w:t>o.</w:t>
-        </w:r>
-        <w:r>
-          <w:rPr>
-            <w:rStyle w:val="Hyperlink"/>
-            <w:lang w:val="fr-CA"/>
-          </w:rPr>
-          <w:t>c</w:t>
-        </w:r>
-        <w:r>
-          <w:rPr>
-            <w:rStyle w:val="Hyperlink"/>
-            <w:lang w:val="fr-CA"/>
-          </w:rPr>
-          <w:t>om/gallery</w:t>
-        </w:r>
-      </w:hyperlink>
-      <w:r>
-        <w:rPr>
-          <w:lang w:val="fr-CA"/>
-        </w:rPr>
-        <w:t xml:space="preserve"> </w:t>
-      </w:r>
-    </w:p>
-    <w:p>
-      <w:pPr>
-        <w:rPr>
-          <w:lang w:val="fr-CA"/>
-        </w:rPr>
-      </w:pPr>
-      <w:hyperlink r:id="rId97" w:history="1">
-        <w:r>
-          <w:rPr>
-            <w:rStyle w:val="Hyperlink"/>
-            <w:lang w:val="fr-CA"/>
-          </w:rPr>
-          <w:t>https://www.e</w:t>
-        </w:r>
-        <w:r>
-          <w:rPr>
-            <w:rStyle w:val="Hyperlink"/>
-            <w:lang w:val="fr-CA"/>
-          </w:rPr>
-          <w:t>n</w:t>
-        </w:r>
-        <w:r>
-          <w:rPr>
-            <w:rStyle w:val="Hyperlink"/>
-            <w:lang w:val="fr-CA"/>
-          </w:rPr>
-          <w:t>vironmentalgraphiti.</w:t>
-        </w:r>
-        <w:r>
-          <w:rPr>
-            <w:rStyle w:val="Hyperlink"/>
-            <w:lang w:val="fr-CA"/>
-          </w:rPr>
-          <w:t>o</w:t>
-        </w:r>
-        <w:r>
-          <w:rPr>
-            <w:rStyle w:val="Hyperlink"/>
-            <w:lang w:val="fr-CA"/>
-          </w:rPr>
-          <w:t>r</w:t>
-        </w:r>
-        <w:r>
-          <w:rPr>
-            <w:rStyle w:val="Hyperlink"/>
-            <w:lang w:val="fr-CA"/>
-          </w:rPr>
-          <w:t>g/series-folder</w:t>
+            <w:lang w:val="fr-CA"/>
+          </w:rPr>
+          <w:t>https://www.environmentalgraphiti.org/series-folder</w:t>
         </w:r>
       </w:hyperlink>
       <w:r>

</xml_diff>